<commit_message>
added reject/accept while getting matched
</commit_message>
<xml_diff>
--- a/Message List.docx
+++ b/Message List.docx
@@ -174,25 +174,7 @@
           <w:sz w:val="23"/>
           <w:szCs w:val="23"/>
         </w:rPr>
-        <w:t>user</w:t>
-      </w:r>
-      <w:r>
-        <w:rPr>
-          <w:rFonts w:ascii="Arial" w:hAnsi="Arial" w:cs="Times New Roman"/>
-          <w:color w:val="000000"/>
-          <w:sz w:val="23"/>
-          <w:szCs w:val="23"/>
-        </w:rPr>
-        <w:t>Mouse</w:t>
-      </w:r>
-      <w:r>
-        <w:rPr>
-          <w:rFonts w:ascii="Arial" w:hAnsi="Arial" w:cs="Times New Roman"/>
-          <w:color w:val="000000"/>
-          <w:sz w:val="23"/>
-          <w:szCs w:val="23"/>
-        </w:rPr>
-        <w:t>Action</w:t>
+        <w:t>userMouseAction</w:t>
       </w:r>
       <w:r>
         <w:rPr>
@@ -210,18 +192,7 @@
           <w:sz w:val="23"/>
           <w:szCs w:val="23"/>
         </w:rPr>
-        <w:t>action:MouseA</w:t>
-      </w:r>
-      <w:bookmarkStart w:id="0" w:name="_GoBack"/>
-      <w:bookmarkEnd w:id="0"/>
-      <w:r>
-        <w:rPr>
-          <w:rFonts w:ascii="Arial" w:hAnsi="Arial" w:cs="Times New Roman"/>
-          <w:color w:val="000000"/>
-          <w:sz w:val="23"/>
-          <w:szCs w:val="23"/>
-        </w:rPr>
-        <w:t>ctionType</w:t>
+        <w:t>action:MouseActionType</w:t>
       </w:r>
       <w:r>
         <w:rPr>
@@ -1182,9 +1153,10 @@
     <w:p>
       <w:pPr>
         <w:rPr>
-          <w:rFonts w:ascii="Times" w:hAnsi="Times" w:cs="Times New Roman"/>
-          <w:sz w:val="20"/>
-          <w:szCs w:val="20"/>
+          <w:rFonts w:ascii="Arial" w:hAnsi="Arial" w:cs="Times New Roman"/>
+          <w:color w:val="000000"/>
+          <w:sz w:val="23"/>
+          <w:szCs w:val="23"/>
         </w:rPr>
       </w:pPr>
       <w:r>
@@ -1196,6 +1168,45 @@
         </w:rPr>
         <w:t>- challengePlayer(username:String)</w:t>
       </w:r>
+    </w:p>
+    <w:p>
+      <w:pPr>
+        <w:rPr>
+          <w:rFonts w:ascii="Arial" w:hAnsi="Arial" w:cs="Times New Roman"/>
+          <w:color w:val="000000"/>
+          <w:sz w:val="23"/>
+          <w:szCs w:val="23"/>
+        </w:rPr>
+      </w:pPr>
+      <w:r>
+        <w:rPr>
+          <w:rFonts w:ascii="Arial" w:hAnsi="Arial" w:cs="Times New Roman"/>
+          <w:color w:val="000000"/>
+          <w:sz w:val="23"/>
+          <w:szCs w:val="23"/>
+        </w:rPr>
+        <w:t>- acceptGame()</w:t>
+      </w:r>
+    </w:p>
+    <w:p>
+      <w:pPr>
+        <w:rPr>
+          <w:rFonts w:ascii="Times" w:hAnsi="Times" w:cs="Times New Roman"/>
+          <w:sz w:val="20"/>
+          <w:szCs w:val="20"/>
+        </w:rPr>
+      </w:pPr>
+      <w:r>
+        <w:rPr>
+          <w:rFonts w:ascii="Arial" w:hAnsi="Arial" w:cs="Times New Roman"/>
+          <w:color w:val="000000"/>
+          <w:sz w:val="23"/>
+          <w:szCs w:val="23"/>
+        </w:rPr>
+        <w:t>- rejectGame()</w:t>
+      </w:r>
+      <w:bookmarkStart w:id="0" w:name="_GoBack"/>
+      <w:bookmarkEnd w:id="0"/>
     </w:p>
     <w:p>
       <w:pPr>
@@ -3722,6 +3733,7 @@
   <w:style w:type="character" w:default="1" w:styleId="DefaultParagraphFont">
     <w:name w:val="Default Paragraph Font"/>
     <w:uiPriority w:val="1"/>
+    <w:semiHidden/>
     <w:unhideWhenUsed/>
   </w:style>
   <w:style w:type="table" w:default="1" w:styleId="TableNormal">
@@ -3972,6 +3984,7 @@
   <w:style w:type="character" w:default="1" w:styleId="DefaultParagraphFont">
     <w:name w:val="Default Paragraph Font"/>
     <w:uiPriority w:val="1"/>
+    <w:semiHidden/>
     <w:unhideWhenUsed/>
   </w:style>
   <w:style w:type="table" w:default="1" w:styleId="TableNormal">

</xml_diff>

<commit_message>
added win/lose messages in Make Action
</commit_message>
<xml_diff>
--- a/Message List.docx
+++ b/Message List.docx
@@ -1205,8 +1205,6 @@
         </w:rPr>
         <w:t>- rejectGame()</w:t>
       </w:r>
-      <w:bookmarkStart w:id="0" w:name="_GoBack"/>
-      <w:bookmarkEnd w:id="0"/>
     </w:p>
     <w:p>
       <w:pPr>
@@ -3041,7 +3039,7 @@
           <w:sz w:val="26"/>
           <w:szCs w:val="26"/>
         </w:rPr>
-        <w:t>9. MAKE ACTION (other than moving ships)</w:t>
+        <w:t>9. MAKE ACTION</w:t>
       </w:r>
     </w:p>
     <w:p>
@@ -3135,9 +3133,10 @@
     <w:p>
       <w:pPr>
         <w:rPr>
-          <w:rFonts w:ascii="Times" w:hAnsi="Times" w:cs="Times New Roman"/>
-          <w:sz w:val="20"/>
-          <w:szCs w:val="20"/>
+          <w:rFonts w:ascii="Arial" w:hAnsi="Arial" w:cs="Times New Roman"/>
+          <w:color w:val="000000"/>
+          <w:sz w:val="23"/>
+          <w:szCs w:val="23"/>
         </w:rPr>
       </w:pPr>
       <w:r>
@@ -3149,6 +3148,28 @@
         </w:rPr>
         <w:t>- displayActionInvalidPage()</w:t>
       </w:r>
+      <w:r>
+        <w:rPr>
+          <w:rFonts w:ascii="Arial" w:hAnsi="Arial" w:cs="Times New Roman"/>
+          <w:color w:val="000000"/>
+          <w:sz w:val="23"/>
+          <w:szCs w:val="23"/>
+        </w:rPr>
+        <w:br/>
+        <w:t>- displayWinPage()</w:t>
+      </w:r>
+      <w:r>
+        <w:rPr>
+          <w:rFonts w:ascii="Arial" w:hAnsi="Arial" w:cs="Times New Roman"/>
+          <w:color w:val="000000"/>
+          <w:sz w:val="23"/>
+          <w:szCs w:val="23"/>
+        </w:rPr>
+        <w:br/>
+        <w:t>- displayLosePage()</w:t>
+      </w:r>
+      <w:bookmarkStart w:id="0" w:name="_GoBack"/>
+      <w:bookmarkEnd w:id="0"/>
     </w:p>
     <w:p>
       <w:pPr>
@@ -3267,9 +3288,10 @@
     <w:p>
       <w:pPr>
         <w:rPr>
-          <w:rFonts w:ascii="Times" w:hAnsi="Times" w:cs="Times New Roman"/>
-          <w:sz w:val="20"/>
-          <w:szCs w:val="20"/>
+          <w:rFonts w:ascii="Arial" w:hAnsi="Arial" w:cs="Times New Roman"/>
+          <w:color w:val="000000"/>
+          <w:sz w:val="23"/>
+          <w:szCs w:val="23"/>
         </w:rPr>
       </w:pPr>
       <w:r>
@@ -3280,6 +3302,43 @@
           <w:szCs w:val="23"/>
         </w:rPr>
         <w:t>- actionInvalid()</w:t>
+      </w:r>
+    </w:p>
+    <w:p>
+      <w:pPr>
+        <w:rPr>
+          <w:rFonts w:ascii="Arial" w:hAnsi="Arial" w:cs="Times New Roman"/>
+          <w:color w:val="000000"/>
+          <w:sz w:val="23"/>
+          <w:szCs w:val="23"/>
+        </w:rPr>
+      </w:pPr>
+      <w:r>
+        <w:rPr>
+          <w:rFonts w:ascii="Arial" w:hAnsi="Arial" w:cs="Times New Roman"/>
+          <w:color w:val="000000"/>
+          <w:sz w:val="23"/>
+          <w:szCs w:val="23"/>
+        </w:rPr>
+        <w:t>- playerWin()</w:t>
+      </w:r>
+    </w:p>
+    <w:p>
+      <w:pPr>
+        <w:rPr>
+          <w:rFonts w:ascii="Times" w:hAnsi="Times" w:cs="Times New Roman"/>
+          <w:sz w:val="20"/>
+          <w:szCs w:val="20"/>
+        </w:rPr>
+      </w:pPr>
+      <w:r>
+        <w:rPr>
+          <w:rFonts w:ascii="Arial" w:hAnsi="Arial" w:cs="Times New Roman"/>
+          <w:color w:val="000000"/>
+          <w:sz w:val="23"/>
+          <w:szCs w:val="23"/>
+        </w:rPr>
+        <w:t>- playerLose()</w:t>
       </w:r>
     </w:p>
     <w:p>

</xml_diff>